<commit_message>
Update doc to fix conversion artifacts
</commit_message>
<xml_diff>
--- a/84d06d4b8041b8ccd0be370fd1a041b0/basil_havens.docx
+++ b/84d06d4b8041b8ccd0be370fd1a041b0/basil_havens.docx
@@ -21,7 +21,7 @@
           <w:szCs w:val="40"/>
         </w:rPr>
         <w:drawing>
-          <wp:anchor distT="0" distB="0" distL="114300" distR="114300" simplePos="0" relativeHeight="251645952" behindDoc="1" locked="0" layoutInCell="0" allowOverlap="1" wp14:anchorId="06E933B4" wp14:editId="02F82E17">
+          <wp:anchor distT="0" distB="0" distL="114300" distR="114300" simplePos="0" relativeHeight="251645952" behindDoc="1" locked="0" layoutInCell="0" allowOverlap="1" wp14:anchorId="06E933B4" wp14:editId="0F050383">
             <wp:simplePos x="0" y="0"/>
             <wp:positionH relativeFrom="page">
               <wp:posOffset>58420</wp:posOffset>
@@ -157,7 +157,23 @@
           <w:sz w:val="14"/>
           <w:szCs w:val="14"/>
         </w:rPr>
-        <w:t>206-880-1713 Bellevue, WA</w:t>
+        <w:t>206-880-1713 Bellevue,</w:t>
+      </w:r>
+      <w:r>
+        <w:rPr>
+          <w:rFonts w:ascii="Arial" w:eastAsia="Arial" w:hAnsi="Arial" w:cs="Arial"/>
+          <w:sz w:val="14"/>
+          <w:szCs w:val="14"/>
+        </w:rPr>
+        <w:t xml:space="preserve"> </w:t>
+      </w:r>
+      <w:r>
+        <w:rPr>
+          <w:rFonts w:ascii="Arial" w:eastAsia="Arial" w:hAnsi="Arial" w:cs="Arial"/>
+          <w:sz w:val="14"/>
+          <w:szCs w:val="14"/>
+        </w:rPr>
+        <w:t>WA</w:t>
       </w:r>
     </w:p>
     <w:p>
@@ -1252,7 +1268,23 @@
           <w:sz w:val="20"/>
           <w:szCs w:val="20"/>
         </w:rPr>
-        <w:t>Hidden computer science concepts like blockchain and breadth- rst search</w:t>
+        <w:t>Hidden computer science concepts like blockchain and breadth-</w:t>
+      </w:r>
+      <w:r>
+        <w:rPr>
+          <w:rFonts w:ascii="Arial" w:eastAsia="Arial" w:hAnsi="Arial" w:cs="Arial"/>
+          <w:sz w:val="20"/>
+          <w:szCs w:val="20"/>
+        </w:rPr>
+        <w:t>fi</w:t>
+      </w:r>
+      <w:r>
+        <w:rPr>
+          <w:rFonts w:ascii="Arial" w:eastAsia="Arial" w:hAnsi="Arial" w:cs="Arial"/>
+          <w:sz w:val="20"/>
+          <w:szCs w:val="20"/>
+        </w:rPr>
+        <w:t>rst search</w:t>
       </w:r>
     </w:p>
     <w:p>
@@ -2049,17 +2081,52 @@
         <w:spacing w:line="314" w:lineRule="auto"/>
         <w:ind w:left="360" w:right="640"/>
         <w:rPr>
-          <w:sz w:val="20"/>
-          <w:szCs w:val="20"/>
-        </w:rPr>
-      </w:pPr>
-      <w:r>
-        <w:rPr>
-          <w:rFonts w:ascii="Arial" w:eastAsia="Arial" w:hAnsi="Arial" w:cs="Arial"/>
-          <w:sz w:val="20"/>
-          <w:szCs w:val="20"/>
-        </w:rPr>
-        <w:t>Refreshed weather data to log activity notes regardless of location Integrated Google login, animated GIFs, cloud persistence, and sound e ects</w:t>
+          <w:rFonts w:ascii="Arial" w:eastAsia="Arial" w:hAnsi="Arial" w:cs="Arial"/>
+          <w:sz w:val="20"/>
+          <w:szCs w:val="20"/>
+        </w:rPr>
+      </w:pPr>
+      <w:r>
+        <w:rPr>
+          <w:rFonts w:ascii="Arial" w:eastAsia="Arial" w:hAnsi="Arial" w:cs="Arial"/>
+          <w:sz w:val="20"/>
+          <w:szCs w:val="20"/>
+        </w:rPr>
+        <w:t>Refreshed weather data to log activity notes regardless of location</w:t>
+      </w:r>
+    </w:p>
+    <w:p>
+      <w:pPr>
+        <w:spacing w:line="314" w:lineRule="auto"/>
+        <w:ind w:left="360" w:right="640"/>
+        <w:rPr>
+          <w:sz w:val="20"/>
+          <w:szCs w:val="20"/>
+        </w:rPr>
+      </w:pPr>
+      <w:r>
+        <w:rPr>
+          <w:rFonts w:ascii="Arial" w:eastAsia="Arial" w:hAnsi="Arial" w:cs="Arial"/>
+          <w:sz w:val="20"/>
+          <w:szCs w:val="20"/>
+        </w:rPr>
+        <w:t>Integrated Google login, animated GIFs, cloud persistence, and sound e</w:t>
+      </w:r>
+      <w:r>
+        <w:rPr>
+          <w:rFonts w:ascii="Arial" w:eastAsia="Arial" w:hAnsi="Arial" w:cs="Arial"/>
+          <w:sz w:val="20"/>
+          <w:szCs w:val="20"/>
+        </w:rPr>
+        <w:t>ff</w:t>
+      </w:r>
+      <w:r>
+        <w:rPr>
+          <w:rFonts w:ascii="Arial" w:eastAsia="Arial" w:hAnsi="Arial" w:cs="Arial"/>
+          <w:sz w:val="20"/>
+          <w:szCs w:val="20"/>
+        </w:rPr>
+        <w:t>ects</w:t>
       </w:r>
     </w:p>
     <w:p>

</xml_diff>

<commit_message>
Update resume with new job Edison Interactive
</commit_message>
<xml_diff>
--- a/84d06d4b8041b8ccd0be370fd1a041b0/basil_havens.docx
+++ b/84d06d4b8041b8ccd0be370fd1a041b0/basil_havens.docx
@@ -2726,6 +2726,316 @@
           <w:sz w:val="24"/>
           <w:szCs w:val="24"/>
         </w:rPr>
+        <w:t>Android Develop</w:t>
+      </w:r>
+      <w:r>
+        <w:rPr>
+          <w:rFonts w:ascii="Arial" w:eastAsia="Arial" w:hAnsi="Arial" w:cs="Arial"/>
+          <w:sz w:val="24"/>
+          <w:szCs w:val="24"/>
+        </w:rPr>
+        <w:t>er</w:t>
+      </w:r>
+      <w:r>
+        <w:rPr>
+          <w:rFonts w:ascii="Arial" w:eastAsia="Arial" w:hAnsi="Arial" w:cs="Arial"/>
+          <w:sz w:val="24"/>
+          <w:szCs w:val="24"/>
+        </w:rPr>
+        <w:t xml:space="preserve"> </w:t>
+      </w:r>
+      <w:r>
+        <w:rPr>
+          <w:rFonts w:ascii="Arial" w:eastAsia="Arial" w:hAnsi="Arial" w:cs="Arial"/>
+          <w:sz w:val="24"/>
+          <w:szCs w:val="24"/>
+        </w:rPr>
+        <w:t>–</w:t>
+      </w:r>
+      <w:r>
+        <w:rPr>
+          <w:rFonts w:ascii="Arial" w:eastAsia="Arial" w:hAnsi="Arial" w:cs="Arial"/>
+          <w:sz w:val="24"/>
+          <w:szCs w:val="24"/>
+        </w:rPr>
+        <w:t xml:space="preserve"> </w:t>
+      </w:r>
+      <w:r>
+        <w:rPr>
+          <w:rFonts w:ascii="Arial" w:eastAsia="Arial" w:hAnsi="Arial" w:cs="Arial"/>
+          <w:i/>
+          <w:iCs/>
+          <w:sz w:val="19"/>
+          <w:szCs w:val="19"/>
+        </w:rPr>
+        <w:t>Edison Interactive</w:t>
+      </w:r>
+      <w:r>
+        <w:rPr>
+          <w:sz w:val="20"/>
+          <w:szCs w:val="20"/>
+        </w:rPr>
+        <w:tab/>
+      </w:r>
+      <w:r>
+        <w:rPr>
+          <w:rFonts w:ascii="Arial" w:eastAsia="Arial" w:hAnsi="Arial" w:cs="Arial"/>
+        </w:rPr>
+        <w:t>Remote - 0</w:t>
+      </w:r>
+      <w:r>
+        <w:rPr>
+          <w:rFonts w:ascii="Arial" w:eastAsia="Arial" w:hAnsi="Arial" w:cs="Arial"/>
+        </w:rPr>
+        <w:t>6</w:t>
+      </w:r>
+      <w:r>
+        <w:rPr>
+          <w:rFonts w:ascii="Arial" w:eastAsia="Arial" w:hAnsi="Arial" w:cs="Arial"/>
+        </w:rPr>
+        <w:t>/20</w:t>
+      </w:r>
+      <w:r>
+        <w:rPr>
+          <w:rFonts w:ascii="Arial" w:eastAsia="Arial" w:hAnsi="Arial" w:cs="Arial"/>
+        </w:rPr>
+        <w:t>20</w:t>
+      </w:r>
+      <w:r>
+        <w:rPr>
+          <w:rFonts w:ascii="Arial" w:eastAsia="Arial" w:hAnsi="Arial" w:cs="Arial"/>
+        </w:rPr>
+        <w:t xml:space="preserve"> - </w:t>
+      </w:r>
+      <w:r>
+        <w:rPr>
+          <w:rFonts w:ascii="Arial" w:eastAsia="Arial" w:hAnsi="Arial" w:cs="Arial"/>
+        </w:rPr>
+        <w:t>Present</w:t>
+      </w:r>
+    </w:p>
+    <w:p>
+      <w:pPr>
+        <w:spacing w:line="57" w:lineRule="exact"/>
+        <w:rPr>
+          <w:rFonts w:ascii="Arial" w:eastAsia="Arial" w:hAnsi="Arial" w:cs="Arial"/>
+          <w:sz w:val="15"/>
+          <w:szCs w:val="15"/>
+        </w:rPr>
+      </w:pPr>
+    </w:p>
+    <w:p>
+      <w:pPr>
+        <w:ind w:left="360"/>
+        <w:rPr>
+          <w:sz w:val="20"/>
+          <w:szCs w:val="20"/>
+        </w:rPr>
+      </w:pPr>
+      <w:r>
+        <w:rPr>
+          <w:rFonts w:ascii="Arial" w:eastAsia="Arial" w:hAnsi="Arial" w:cs="Arial"/>
+          <w:sz w:val="20"/>
+          <w:szCs w:val="20"/>
+        </w:rPr>
+        <w:t>Coding Android apps in Kotlin using the latest libraries</w:t>
+      </w:r>
+    </w:p>
+    <w:p>
+      <w:pPr>
+        <w:spacing w:line="20" w:lineRule="exact"/>
+        <w:rPr>
+          <w:rFonts w:ascii="Arial" w:eastAsia="Arial" w:hAnsi="Arial" w:cs="Arial"/>
+          <w:sz w:val="15"/>
+          <w:szCs w:val="15"/>
+        </w:rPr>
+      </w:pPr>
+      <w:r>
+        <w:rPr>
+          <w:rFonts w:ascii="Arial" w:eastAsia="Arial" w:hAnsi="Arial" w:cs="Arial"/>
+          <w:noProof/>
+          <w:sz w:val="15"/>
+          <w:szCs w:val="15"/>
+        </w:rPr>
+        <w:drawing>
+          <wp:anchor distT="0" distB="0" distL="114300" distR="114300" simplePos="0" relativeHeight="251671552" behindDoc="1" locked="0" layoutInCell="0" allowOverlap="1" wp14:anchorId="2F3C7EC0" wp14:editId="3ED74EBD">
+            <wp:simplePos x="0" y="0"/>
+            <wp:positionH relativeFrom="column">
+              <wp:posOffset>77470</wp:posOffset>
+            </wp:positionH>
+            <wp:positionV relativeFrom="paragraph">
+              <wp:posOffset>-84455</wp:posOffset>
+            </wp:positionV>
+            <wp:extent cx="62230" cy="62230"/>
+            <wp:effectExtent l="0" t="0" r="0" b="0"/>
+            <wp:wrapNone/>
+            <wp:docPr id="26" name="Picture 26"/>
+            <wp:cNvGraphicFramePr>
+              <a:graphicFrameLocks xmlns:a="http://schemas.openxmlformats.org/drawingml/2006/main" noChangeAspect="1"/>
+            </wp:cNvGraphicFramePr>
+            <a:graphic xmlns:a="http://schemas.openxmlformats.org/drawingml/2006/main">
+              <a:graphicData uri="http://schemas.openxmlformats.org/drawingml/2006/picture">
+                <pic:pic xmlns:pic="http://schemas.openxmlformats.org/drawingml/2006/picture">
+                  <pic:nvPicPr>
+                    <pic:cNvPr id="0" name="Picture 16"/>
+                    <pic:cNvPicPr>
+                      <a:picLocks noChangeAspect="1" noChangeArrowheads="1"/>
+                    </pic:cNvPicPr>
+                  </pic:nvPicPr>
+                  <pic:blipFill>
+                    <a:blip r:embed="rId13"/>
+                    <a:srcRect/>
+                    <a:stretch>
+                      <a:fillRect/>
+                    </a:stretch>
+                  </pic:blipFill>
+                  <pic:spPr bwMode="auto">
+                    <a:xfrm>
+                      <a:off x="0" y="0"/>
+                      <a:ext cx="62230" cy="62230"/>
+                    </a:xfrm>
+                    <a:prstGeom prst="rect">
+                      <a:avLst/>
+                    </a:prstGeom>
+                    <a:noFill/>
+                  </pic:spPr>
+                </pic:pic>
+              </a:graphicData>
+            </a:graphic>
+          </wp:anchor>
+        </w:drawing>
+      </w:r>
+    </w:p>
+    <w:p>
+      <w:pPr>
+        <w:spacing w:line="23" w:lineRule="exact"/>
+        <w:rPr>
+          <w:rFonts w:ascii="Arial" w:eastAsia="Arial" w:hAnsi="Arial" w:cs="Arial"/>
+          <w:sz w:val="15"/>
+          <w:szCs w:val="15"/>
+        </w:rPr>
+      </w:pPr>
+    </w:p>
+    <w:p>
+      <w:pPr>
+        <w:ind w:left="360"/>
+        <w:rPr>
+          <w:sz w:val="20"/>
+          <w:szCs w:val="20"/>
+        </w:rPr>
+      </w:pPr>
+      <w:r>
+        <w:rPr>
+          <w:rFonts w:ascii="Arial" w:eastAsia="Arial" w:hAnsi="Arial" w:cs="Arial"/>
+          <w:sz w:val="20"/>
+          <w:szCs w:val="20"/>
+        </w:rPr>
+        <w:t>Developing new features in various apps</w:t>
+      </w:r>
+    </w:p>
+    <w:p>
+      <w:pPr>
+        <w:spacing w:line="20" w:lineRule="exact"/>
+        <w:rPr>
+          <w:rFonts w:ascii="Arial" w:eastAsia="Arial" w:hAnsi="Arial" w:cs="Arial"/>
+          <w:sz w:val="15"/>
+          <w:szCs w:val="15"/>
+        </w:rPr>
+      </w:pPr>
+      <w:r>
+        <w:rPr>
+          <w:rFonts w:ascii="Arial" w:eastAsia="Arial" w:hAnsi="Arial" w:cs="Arial"/>
+          <w:noProof/>
+          <w:sz w:val="15"/>
+          <w:szCs w:val="15"/>
+        </w:rPr>
+        <w:drawing>
+          <wp:anchor distT="0" distB="0" distL="114300" distR="114300" simplePos="0" relativeHeight="251672576" behindDoc="1" locked="0" layoutInCell="0" allowOverlap="1" wp14:anchorId="64F481F9" wp14:editId="132B1B15">
+            <wp:simplePos x="0" y="0"/>
+            <wp:positionH relativeFrom="column">
+              <wp:posOffset>77470</wp:posOffset>
+            </wp:positionH>
+            <wp:positionV relativeFrom="paragraph">
+              <wp:posOffset>-84455</wp:posOffset>
+            </wp:positionV>
+            <wp:extent cx="62230" cy="62230"/>
+            <wp:effectExtent l="0" t="0" r="0" b="0"/>
+            <wp:wrapNone/>
+            <wp:docPr id="27" name="Picture 27"/>
+            <wp:cNvGraphicFramePr>
+              <a:graphicFrameLocks xmlns:a="http://schemas.openxmlformats.org/drawingml/2006/main" noChangeAspect="1"/>
+            </wp:cNvGraphicFramePr>
+            <a:graphic xmlns:a="http://schemas.openxmlformats.org/drawingml/2006/main">
+              <a:graphicData uri="http://schemas.openxmlformats.org/drawingml/2006/picture">
+                <pic:pic xmlns:pic="http://schemas.openxmlformats.org/drawingml/2006/picture">
+                  <pic:nvPicPr>
+                    <pic:cNvPr id="0" name="Picture 17"/>
+                    <pic:cNvPicPr>
+                      <a:picLocks noChangeAspect="1" noChangeArrowheads="1"/>
+                    </pic:cNvPicPr>
+                  </pic:nvPicPr>
+                  <pic:blipFill>
+                    <a:blip r:embed="rId13"/>
+                    <a:srcRect/>
+                    <a:stretch>
+                      <a:fillRect/>
+                    </a:stretch>
+                  </pic:blipFill>
+                  <pic:spPr bwMode="auto">
+                    <a:xfrm>
+                      <a:off x="0" y="0"/>
+                      <a:ext cx="62230" cy="62230"/>
+                    </a:xfrm>
+                    <a:prstGeom prst="rect">
+                      <a:avLst/>
+                    </a:prstGeom>
+                    <a:noFill/>
+                  </pic:spPr>
+                </pic:pic>
+              </a:graphicData>
+            </a:graphic>
+          </wp:anchor>
+        </w:drawing>
+      </w:r>
+    </w:p>
+    <w:p>
+      <w:pPr>
+        <w:spacing w:line="23" w:lineRule="exact"/>
+        <w:rPr>
+          <w:rFonts w:ascii="Arial" w:eastAsia="Arial" w:hAnsi="Arial" w:cs="Arial"/>
+          <w:sz w:val="15"/>
+          <w:szCs w:val="15"/>
+        </w:rPr>
+      </w:pPr>
+    </w:p>
+    <w:p>
+      <w:pPr>
+        <w:tabs>
+          <w:tab w:val="left" w:pos="5320"/>
+        </w:tabs>
+        <w:rPr>
+          <w:rFonts w:ascii="Arial" w:eastAsia="Arial" w:hAnsi="Arial" w:cs="Arial"/>
+          <w:sz w:val="20"/>
+          <w:szCs w:val="20"/>
+        </w:rPr>
+      </w:pPr>
+    </w:p>
+    <w:p>
+      <w:pPr>
+        <w:tabs>
+          <w:tab w:val="left" w:pos="5320"/>
+        </w:tabs>
+        <w:rPr>
+          <w:sz w:val="20"/>
+          <w:szCs w:val="20"/>
+        </w:rPr>
+      </w:pPr>
+      <w:r>
+        <w:rPr>
+          <w:rFonts w:ascii="Arial" w:eastAsia="Arial" w:hAnsi="Arial" w:cs="Arial"/>
+          <w:sz w:val="24"/>
+          <w:szCs w:val="24"/>
+        </w:rPr>
         <w:t xml:space="preserve">Android Development </w:t>
       </w:r>
       <w:r>
@@ -3300,8 +3610,9 @@
           <w:tab w:val="left" w:pos="4680"/>
         </w:tabs>
         <w:rPr>
-          <w:sz w:val="20"/>
-          <w:szCs w:val="20"/>
+          <w:rFonts w:ascii="Arial" w:eastAsia="Arial" w:hAnsi="Arial" w:cs="Arial"/>
+          <w:sz w:val="23"/>
+          <w:szCs w:val="23"/>
         </w:rPr>
       </w:pPr>
       <w:r>
@@ -3320,6 +3631,7 @@
         </w:rPr>
         <w:t xml:space="preserve">at </w:t>
       </w:r>
+      <w:proofErr w:type="spellStart"/>
       <w:r>
         <w:rPr>
           <w:rFonts w:ascii="Arial" w:eastAsia="Arial" w:hAnsi="Arial" w:cs="Arial"/>
@@ -3328,60 +3640,9 @@
           <w:sz w:val="19"/>
           <w:szCs w:val="19"/>
         </w:rPr>
-        <w:t>NanoString, Chess4Life</w:t>
-      </w:r>
-      <w:r>
-        <w:rPr>
-          <w:rFonts w:ascii="Arial" w:eastAsia="Arial" w:hAnsi="Arial" w:cs="Arial"/>
-          <w:sz w:val="19"/>
-          <w:szCs w:val="19"/>
-        </w:rPr>
-        <w:t>...</w:t>
-      </w:r>
-      <w:r>
-        <w:rPr>
-          <w:sz w:val="20"/>
-          <w:szCs w:val="20"/>
-        </w:rPr>
-        <w:tab/>
-      </w:r>
-      <w:r>
-        <w:rPr>
-          <w:rFonts w:ascii="Arial" w:eastAsia="Arial" w:hAnsi="Arial" w:cs="Arial"/>
-          <w:sz w:val="23"/>
-          <w:szCs w:val="23"/>
-        </w:rPr>
-        <w:t>Bellevue, WA - 01/2012 - 03/2019</w:t>
-      </w:r>
-    </w:p>
-    <w:p>
-      <w:pPr>
-        <w:spacing w:line="200" w:lineRule="exact"/>
-        <w:rPr>
-          <w:rFonts w:ascii="Arial" w:eastAsia="Arial" w:hAnsi="Arial" w:cs="Arial"/>
-          <w:sz w:val="15"/>
-          <w:szCs w:val="15"/>
-        </w:rPr>
-      </w:pPr>
-    </w:p>
-    <w:p>
-      <w:pPr>
-        <w:tabs>
-          <w:tab w:val="left" w:pos="4520"/>
-        </w:tabs>
-        <w:rPr>
-          <w:sz w:val="20"/>
-          <w:szCs w:val="20"/>
-        </w:rPr>
-      </w:pPr>
-      <w:r>
-        <w:rPr>
-          <w:rFonts w:ascii="Arial" w:eastAsia="Arial" w:hAnsi="Arial" w:cs="Arial"/>
-          <w:sz w:val="24"/>
-          <w:szCs w:val="24"/>
-        </w:rPr>
-        <w:t xml:space="preserve">SDET – </w:t>
-      </w:r>
+        <w:t>NanoString</w:t>
+      </w:r>
+      <w:proofErr w:type="spellEnd"/>
       <w:r>
         <w:rPr>
           <w:rFonts w:ascii="Arial" w:eastAsia="Arial" w:hAnsi="Arial" w:cs="Arial"/>
@@ -3390,7 +3651,7 @@
           <w:sz w:val="19"/>
           <w:szCs w:val="19"/>
         </w:rPr>
-        <w:t>Microsoft</w:t>
+        <w:t>, Chess4Life</w:t>
       </w:r>
       <w:r>
         <w:rPr>
@@ -3400,7 +3661,15 @@
           <w:sz w:val="19"/>
           <w:szCs w:val="19"/>
         </w:rPr>
-        <w:t xml:space="preserve"> (contracts)</w:t>
+        <w:t>, Zenith</w:t>
+      </w:r>
+      <w:r>
+        <w:rPr>
+          <w:rFonts w:ascii="Arial" w:eastAsia="Arial" w:hAnsi="Arial" w:cs="Arial"/>
+          <w:sz w:val="19"/>
+          <w:szCs w:val="19"/>
+        </w:rPr>
+        <w:t>...</w:t>
       </w:r>
       <w:r>
         <w:rPr>
@@ -3415,73 +3684,34 @@
           <w:sz w:val="23"/>
           <w:szCs w:val="23"/>
         </w:rPr>
-        <w:t>Redmond, WA - 11/2006 - 05/2010</w:t>
-      </w:r>
-    </w:p>
-    <w:p>
-      <w:pPr>
-        <w:spacing w:line="57" w:lineRule="exact"/>
-        <w:rPr>
-          <w:rFonts w:ascii="Arial" w:eastAsia="Arial" w:hAnsi="Arial" w:cs="Arial"/>
-          <w:sz w:val="15"/>
-          <w:szCs w:val="15"/>
-        </w:rPr>
-      </w:pPr>
-    </w:p>
-    <w:p>
-      <w:pPr>
-        <w:spacing w:line="285" w:lineRule="auto"/>
-        <w:ind w:left="360" w:right="100"/>
-        <w:rPr>
-          <w:rFonts w:ascii="Arial" w:eastAsia="Arial" w:hAnsi="Arial" w:cs="Arial"/>
-          <w:sz w:val="20"/>
-          <w:szCs w:val="20"/>
-        </w:rPr>
-      </w:pPr>
-      <w:r>
-        <w:rPr>
-          <w:rFonts w:ascii="Arial" w:eastAsia="Arial" w:hAnsi="Arial" w:cs="Arial"/>
-          <w:sz w:val="20"/>
-          <w:szCs w:val="20"/>
-        </w:rPr>
-        <w:t>Developed apps in C# to automate routine tasks and increase productivity for team</w:t>
-      </w:r>
-    </w:p>
-    <w:p>
-      <w:pPr>
-        <w:spacing w:line="285" w:lineRule="auto"/>
-        <w:ind w:left="360" w:right="100"/>
-        <w:rPr>
-          <w:rFonts w:ascii="Arial" w:eastAsia="Arial" w:hAnsi="Arial" w:cs="Arial"/>
-          <w:sz w:val="20"/>
-          <w:szCs w:val="20"/>
-        </w:rPr>
-      </w:pPr>
-      <w:r>
-        <w:rPr>
-          <w:rFonts w:ascii="Arial" w:eastAsia="Arial" w:hAnsi="Arial" w:cs="Arial"/>
-          <w:sz w:val="20"/>
-          <w:szCs w:val="20"/>
-        </w:rPr>
-        <w:t>Scripted in PowerShell, the group-wide onboarding install script for everyone</w:t>
-      </w:r>
-    </w:p>
-    <w:p>
-      <w:pPr>
-        <w:spacing w:line="285" w:lineRule="auto"/>
-        <w:ind w:left="360" w:right="100"/>
-        <w:rPr>
-          <w:sz w:val="20"/>
-          <w:szCs w:val="20"/>
-        </w:rPr>
-      </w:pPr>
-      <w:r>
-        <w:rPr>
-          <w:rFonts w:ascii="Arial" w:eastAsia="Arial" w:hAnsi="Arial" w:cs="Arial"/>
-          <w:sz w:val="20"/>
-          <w:szCs w:val="20"/>
-        </w:rPr>
-        <w:t>Reviewed code submitted by peers and amended code issues found by them</w:t>
+        <w:t>Bellevue, WA - 01/2012 - 03/2019</w:t>
+      </w:r>
+    </w:p>
+    <w:p>
+      <w:pPr>
+        <w:ind w:left="360"/>
+        <w:rPr>
+          <w:rFonts w:ascii="Arial" w:eastAsia="Arial" w:hAnsi="Arial" w:cs="Arial"/>
+          <w:sz w:val="8"/>
+          <w:szCs w:val="8"/>
+        </w:rPr>
+      </w:pPr>
+    </w:p>
+    <w:p>
+      <w:pPr>
+        <w:ind w:left="360"/>
+        <w:rPr>
+          <w:sz w:val="20"/>
+          <w:szCs w:val="20"/>
+        </w:rPr>
+      </w:pPr>
+      <w:r>
+        <w:rPr>
+          <w:rFonts w:ascii="Arial" w:eastAsia="Arial" w:hAnsi="Arial" w:cs="Arial"/>
+          <w:sz w:val="20"/>
+          <w:szCs w:val="20"/>
+        </w:rPr>
+        <w:t>Worked in contracting roles as IT Technician, Chess Coach, and Courier</w:t>
       </w:r>
     </w:p>
     <w:p>
@@ -3501,18 +3731,18 @@
           <w:szCs w:val="15"/>
         </w:rPr>
         <w:drawing>
-          <wp:anchor distT="0" distB="0" distL="114300" distR="114300" simplePos="0" relativeHeight="251665408" behindDoc="1" locked="0" layoutInCell="0" allowOverlap="1" wp14:anchorId="349B2987" wp14:editId="3F94E0B5">
+          <wp:anchor distT="0" distB="0" distL="114300" distR="114300" simplePos="0" relativeHeight="251674624" behindDoc="1" locked="0" layoutInCell="0" allowOverlap="1" wp14:anchorId="33CE5C89" wp14:editId="0EC0BFD3">
             <wp:simplePos x="0" y="0"/>
             <wp:positionH relativeFrom="column">
               <wp:posOffset>77470</wp:posOffset>
             </wp:positionH>
             <wp:positionV relativeFrom="paragraph">
-              <wp:posOffset>-458470</wp:posOffset>
+              <wp:posOffset>-84455</wp:posOffset>
             </wp:positionV>
             <wp:extent cx="62230" cy="62230"/>
             <wp:effectExtent l="0" t="0" r="0" b="0"/>
             <wp:wrapNone/>
-            <wp:docPr id="21" name="Picture 21"/>
+            <wp:docPr id="29" name="Picture 29"/>
             <wp:cNvGraphicFramePr>
               <a:graphicFrameLocks xmlns:a="http://schemas.openxmlformats.org/drawingml/2006/main" noChangeAspect="1"/>
             </wp:cNvGraphicFramePr>
@@ -3520,7 +3750,7 @@
               <a:graphicData uri="http://schemas.openxmlformats.org/drawingml/2006/picture">
                 <pic:pic xmlns:pic="http://schemas.openxmlformats.org/drawingml/2006/picture">
                   <pic:nvPicPr>
-                    <pic:cNvPr id="0" name="Picture 21"/>
+                    <pic:cNvPr id="0" name="Picture 16"/>
                     <pic:cNvPicPr>
                       <a:picLocks noChangeAspect="1" noChangeArrowheads="1"/>
                     </pic:cNvPicPr>
@@ -3548,143 +3778,6 @@
           </wp:anchor>
         </w:drawing>
       </w:r>
-      <w:r>
-        <w:rPr>
-          <w:rFonts w:ascii="Arial" w:eastAsia="Arial" w:hAnsi="Arial" w:cs="Arial"/>
-          <w:noProof/>
-          <w:sz w:val="15"/>
-          <w:szCs w:val="15"/>
-        </w:rPr>
-        <w:drawing>
-          <wp:anchor distT="0" distB="0" distL="114300" distR="114300" simplePos="0" relativeHeight="251666432" behindDoc="1" locked="0" layoutInCell="0" allowOverlap="1" wp14:anchorId="4D7D503A" wp14:editId="5B7B9E0E">
-            <wp:simplePos x="0" y="0"/>
-            <wp:positionH relativeFrom="column">
-              <wp:posOffset>77470</wp:posOffset>
-            </wp:positionH>
-            <wp:positionV relativeFrom="paragraph">
-              <wp:posOffset>-285115</wp:posOffset>
-            </wp:positionV>
-            <wp:extent cx="62230" cy="62230"/>
-            <wp:effectExtent l="0" t="0" r="0" b="0"/>
-            <wp:wrapNone/>
-            <wp:docPr id="22" name="Picture 22"/>
-            <wp:cNvGraphicFramePr>
-              <a:graphicFrameLocks xmlns:a="http://schemas.openxmlformats.org/drawingml/2006/main" noChangeAspect="1"/>
-            </wp:cNvGraphicFramePr>
-            <a:graphic xmlns:a="http://schemas.openxmlformats.org/drawingml/2006/main">
-              <a:graphicData uri="http://schemas.openxmlformats.org/drawingml/2006/picture">
-                <pic:pic xmlns:pic="http://schemas.openxmlformats.org/drawingml/2006/picture">
-                  <pic:nvPicPr>
-                    <pic:cNvPr id="0" name="Picture 22"/>
-                    <pic:cNvPicPr>
-                      <a:picLocks noChangeAspect="1" noChangeArrowheads="1"/>
-                    </pic:cNvPicPr>
-                  </pic:nvPicPr>
-                  <pic:blipFill>
-                    <a:blip r:embed="rId13"/>
-                    <a:srcRect/>
-                    <a:stretch>
-                      <a:fillRect/>
-                    </a:stretch>
-                  </pic:blipFill>
-                  <pic:spPr bwMode="auto">
-                    <a:xfrm>
-                      <a:off x="0" y="0"/>
-                      <a:ext cx="62230" cy="62230"/>
-                    </a:xfrm>
-                    <a:prstGeom prst="rect">
-                      <a:avLst/>
-                    </a:prstGeom>
-                    <a:noFill/>
-                  </pic:spPr>
-                </pic:pic>
-              </a:graphicData>
-            </a:graphic>
-          </wp:anchor>
-        </w:drawing>
-      </w:r>
-      <w:r>
-        <w:rPr>
-          <w:rFonts w:ascii="Arial" w:eastAsia="Arial" w:hAnsi="Arial" w:cs="Arial"/>
-          <w:noProof/>
-          <w:sz w:val="15"/>
-          <w:szCs w:val="15"/>
-        </w:rPr>
-        <w:drawing>
-          <wp:anchor distT="0" distB="0" distL="114300" distR="114300" simplePos="0" relativeHeight="251667456" behindDoc="1" locked="0" layoutInCell="0" allowOverlap="1" wp14:anchorId="306B68E3" wp14:editId="23A3923A">
-            <wp:simplePos x="0" y="0"/>
-            <wp:positionH relativeFrom="column">
-              <wp:posOffset>77470</wp:posOffset>
-            </wp:positionH>
-            <wp:positionV relativeFrom="paragraph">
-              <wp:posOffset>-111760</wp:posOffset>
-            </wp:positionV>
-            <wp:extent cx="62230" cy="62230"/>
-            <wp:effectExtent l="0" t="0" r="0" b="0"/>
-            <wp:wrapNone/>
-            <wp:docPr id="23" name="Picture 23"/>
-            <wp:cNvGraphicFramePr>
-              <a:graphicFrameLocks xmlns:a="http://schemas.openxmlformats.org/drawingml/2006/main" noChangeAspect="1"/>
-            </wp:cNvGraphicFramePr>
-            <a:graphic xmlns:a="http://schemas.openxmlformats.org/drawingml/2006/main">
-              <a:graphicData uri="http://schemas.openxmlformats.org/drawingml/2006/picture">
-                <pic:pic xmlns:pic="http://schemas.openxmlformats.org/drawingml/2006/picture">
-                  <pic:nvPicPr>
-                    <pic:cNvPr id="0" name="Picture 23"/>
-                    <pic:cNvPicPr>
-                      <a:picLocks noChangeAspect="1" noChangeArrowheads="1"/>
-                    </pic:cNvPicPr>
-                  </pic:nvPicPr>
-                  <pic:blipFill>
-                    <a:blip r:embed="rId13"/>
-                    <a:srcRect/>
-                    <a:stretch>
-                      <a:fillRect/>
-                    </a:stretch>
-                  </pic:blipFill>
-                  <pic:spPr bwMode="auto">
-                    <a:xfrm>
-                      <a:off x="0" y="0"/>
-                      <a:ext cx="62230" cy="62230"/>
-                    </a:xfrm>
-                    <a:prstGeom prst="rect">
-                      <a:avLst/>
-                    </a:prstGeom>
-                    <a:noFill/>
-                  </pic:spPr>
-                </pic:pic>
-              </a:graphicData>
-            </a:graphic>
-          </wp:anchor>
-        </w:drawing>
-      </w:r>
-    </w:p>
-    <w:p>
-      <w:pPr>
-        <w:ind w:left="360"/>
-        <w:rPr>
-          <w:sz w:val="20"/>
-          <w:szCs w:val="20"/>
-        </w:rPr>
-      </w:pPr>
-      <w:r>
-        <w:rPr>
-          <w:rFonts w:ascii="Arial" w:eastAsia="Arial" w:hAnsi="Arial" w:cs="Arial"/>
-          <w:sz w:val="20"/>
-          <w:szCs w:val="20"/>
-        </w:rPr>
-        <w:t>Rewrote, updated, and extended the proprietary random state language</w:t>
-      </w:r>
-    </w:p>
-    <w:p>
-      <w:pPr>
-        <w:spacing w:line="20" w:lineRule="exact"/>
-        <w:rPr>
-          <w:rFonts w:ascii="Arial" w:eastAsia="Arial" w:hAnsi="Arial" w:cs="Arial"/>
-          <w:sz w:val="15"/>
-          <w:szCs w:val="15"/>
-        </w:rPr>
-      </w:pPr>
       <w:r>
         <w:rPr>
           <w:rFonts w:ascii="Arial" w:eastAsia="Arial" w:hAnsi="Arial" w:cs="Arial"/>
@@ -3743,7 +3836,137 @@
     </w:p>
     <w:p>
       <w:pPr>
-        <w:spacing w:line="347" w:lineRule="exact"/>
+        <w:spacing w:line="20" w:lineRule="exact"/>
+        <w:rPr>
+          <w:rFonts w:ascii="Arial" w:eastAsia="Arial" w:hAnsi="Arial" w:cs="Arial"/>
+          <w:sz w:val="15"/>
+          <w:szCs w:val="15"/>
+        </w:rPr>
+      </w:pPr>
+    </w:p>
+    <w:p>
+      <w:pPr>
+        <w:spacing w:line="20" w:lineRule="exact"/>
+        <w:rPr>
+          <w:rFonts w:ascii="Arial" w:eastAsia="Arial" w:hAnsi="Arial" w:cs="Arial"/>
+          <w:sz w:val="15"/>
+          <w:szCs w:val="15"/>
+        </w:rPr>
+      </w:pPr>
+    </w:p>
+    <w:p>
+      <w:pPr>
+        <w:spacing w:line="20" w:lineRule="exact"/>
+        <w:rPr>
+          <w:rFonts w:ascii="Arial" w:eastAsia="Arial" w:hAnsi="Arial" w:cs="Arial"/>
+          <w:sz w:val="15"/>
+          <w:szCs w:val="15"/>
+        </w:rPr>
+      </w:pPr>
+    </w:p>
+    <w:p>
+      <w:pPr>
+        <w:spacing w:line="20" w:lineRule="exact"/>
+        <w:rPr>
+          <w:rFonts w:ascii="Arial" w:eastAsia="Arial" w:hAnsi="Arial" w:cs="Arial"/>
+          <w:sz w:val="15"/>
+          <w:szCs w:val="15"/>
+        </w:rPr>
+      </w:pPr>
+    </w:p>
+    <w:p>
+      <w:pPr>
+        <w:spacing w:line="20" w:lineRule="exact"/>
+        <w:rPr>
+          <w:rFonts w:ascii="Arial" w:eastAsia="Arial" w:hAnsi="Arial" w:cs="Arial"/>
+          <w:sz w:val="15"/>
+          <w:szCs w:val="15"/>
+        </w:rPr>
+      </w:pPr>
+    </w:p>
+    <w:p>
+      <w:pPr>
+        <w:spacing w:line="20" w:lineRule="exact"/>
+        <w:rPr>
+          <w:rFonts w:ascii="Arial" w:eastAsia="Arial" w:hAnsi="Arial" w:cs="Arial"/>
+          <w:sz w:val="15"/>
+          <w:szCs w:val="15"/>
+        </w:rPr>
+      </w:pPr>
+    </w:p>
+    <w:p>
+      <w:pPr>
+        <w:spacing w:line="20" w:lineRule="exact"/>
+        <w:rPr>
+          <w:rFonts w:ascii="Arial" w:eastAsia="Arial" w:hAnsi="Arial" w:cs="Arial"/>
+          <w:sz w:val="15"/>
+          <w:szCs w:val="15"/>
+        </w:rPr>
+      </w:pPr>
+    </w:p>
+    <w:p>
+      <w:pPr>
+        <w:spacing w:line="20" w:lineRule="exact"/>
+        <w:rPr>
+          <w:rFonts w:ascii="Arial" w:eastAsia="Arial" w:hAnsi="Arial" w:cs="Arial"/>
+          <w:sz w:val="15"/>
+          <w:szCs w:val="15"/>
+        </w:rPr>
+      </w:pPr>
+    </w:p>
+    <w:p>
+      <w:pPr>
+        <w:spacing w:line="20" w:lineRule="exact"/>
+        <w:rPr>
+          <w:rFonts w:ascii="Arial" w:eastAsia="Arial" w:hAnsi="Arial" w:cs="Arial"/>
+          <w:sz w:val="15"/>
+          <w:szCs w:val="15"/>
+        </w:rPr>
+      </w:pPr>
+    </w:p>
+    <w:p>
+      <w:pPr>
+        <w:spacing w:line="20" w:lineRule="exact"/>
+        <w:rPr>
+          <w:rFonts w:ascii="Arial" w:eastAsia="Arial" w:hAnsi="Arial" w:cs="Arial"/>
+          <w:sz w:val="15"/>
+          <w:szCs w:val="15"/>
+        </w:rPr>
+      </w:pPr>
+    </w:p>
+    <w:p>
+      <w:pPr>
+        <w:spacing w:line="20" w:lineRule="exact"/>
+        <w:rPr>
+          <w:rFonts w:ascii="Arial" w:eastAsia="Arial" w:hAnsi="Arial" w:cs="Arial"/>
+          <w:sz w:val="15"/>
+          <w:szCs w:val="15"/>
+        </w:rPr>
+      </w:pPr>
+    </w:p>
+    <w:p>
+      <w:pPr>
+        <w:spacing w:line="20" w:lineRule="exact"/>
+        <w:rPr>
+          <w:rFonts w:ascii="Arial" w:eastAsia="Arial" w:hAnsi="Arial" w:cs="Arial"/>
+          <w:sz w:val="15"/>
+          <w:szCs w:val="15"/>
+        </w:rPr>
+      </w:pPr>
+    </w:p>
+    <w:p>
+      <w:pPr>
+        <w:spacing w:line="20" w:lineRule="exact"/>
+        <w:rPr>
+          <w:rFonts w:ascii="Arial" w:eastAsia="Arial" w:hAnsi="Arial" w:cs="Arial"/>
+          <w:sz w:val="15"/>
+          <w:szCs w:val="15"/>
+        </w:rPr>
+      </w:pPr>
+    </w:p>
+    <w:p>
+      <w:pPr>
+        <w:spacing w:line="20" w:lineRule="exact"/>
         <w:rPr>
           <w:rFonts w:ascii="Arial" w:eastAsia="Arial" w:hAnsi="Arial" w:cs="Arial"/>
           <w:sz w:val="15"/>
@@ -4542,7 +4765,7 @@
   <w:style w:type="paragraph" w:default="1" w:styleId="Normal">
     <w:name w:val="Normal"/>
     <w:qFormat/>
-    <w:rsid w:val="00A12596"/>
+    <w:rsid w:val="003C4F75"/>
   </w:style>
   <w:style w:type="character" w:default="1" w:styleId="DefaultParagraphFont">
     <w:name w:val="Default Paragraph Font"/>

</xml_diff>

<commit_message>
Update resume with new job info
</commit_message>
<xml_diff>
--- a/84d06d4b8041b8ccd0be370fd1a041b0/basil_havens.docx
+++ b/84d06d4b8041b8ccd0be370fd1a041b0/basil_havens.docx
@@ -1,6 +1,6 @@
 
 <file path=word/document.xml><?xml version="1.0" encoding="utf-8"?>
-<w:document xmlns:wpc="http://schemas.microsoft.com/office/word/2010/wordprocessingCanvas" xmlns:cx="http://schemas.microsoft.com/office/drawing/2014/chartex" xmlns:cx1="http://schemas.microsoft.com/office/drawing/2015/9/8/chartex" xmlns:cx2="http://schemas.microsoft.com/office/drawing/2015/10/21/chartex" xmlns:cx3="http://schemas.microsoft.com/office/drawing/2016/5/9/chartex" xmlns:cx4="http://schemas.microsoft.com/office/drawing/2016/5/10/chartex" xmlns:cx5="http://schemas.microsoft.com/office/drawing/2016/5/11/chartex" xmlns:cx6="http://schemas.microsoft.com/office/drawing/2016/5/12/chartex" xmlns:cx7="http://schemas.microsoft.com/office/drawing/2016/5/13/chartex" xmlns:cx8="http://schemas.microsoft.com/office/drawing/2016/5/14/chartex" xmlns:mc="http://schemas.openxmlformats.org/markup-compatibility/2006" xmlns:aink="http://schemas.microsoft.com/office/drawing/2016/ink" xmlns:am3d="http://schemas.microsoft.com/office/drawing/2017/model3d" xmlns:o="urn:schemas-microsoft-com:office:office" xmlns:r="http://schemas.openxmlformats.org/officeDocument/2006/relationships" xmlns:m="http://schemas.openxmlformats.org/officeDocument/2006/math" xmlns:v="urn:schemas-microsoft-com:vml" xmlns:wp14="http://schemas.microsoft.com/office/word/2010/wordprocessingDrawing" xmlns:wp="http://schemas.openxmlformats.org/drawingml/2006/wordprocessingDrawing" xmlns:w10="urn:schemas-microsoft-com:office:word" xmlns:w="http://schemas.openxmlformats.org/wordprocessingml/2006/main" xmlns:w14="http://schemas.microsoft.com/office/word/2010/wordml" xmlns:w15="http://schemas.microsoft.com/office/word/2012/wordml" xmlns:w16cex="http://schemas.microsoft.com/office/word/2018/wordml/cex" xmlns:w16cid="http://schemas.microsoft.com/office/word/2016/wordml/cid" xmlns:w16="http://schemas.microsoft.com/office/word/2018/wordml" xmlns:w16se="http://schemas.microsoft.com/office/word/2015/wordml/symex" xmlns:wpg="http://schemas.microsoft.com/office/word/2010/wordprocessingGroup" xmlns:wpi="http://schemas.microsoft.com/office/word/2010/wordprocessingInk" xmlns:wne="http://schemas.microsoft.com/office/word/2006/wordml" xmlns:wps="http://schemas.microsoft.com/office/word/2010/wordprocessingShape" mc:Ignorable="w14 w15 w16se w16cid w16 w16cex wp14">
+<w:document xmlns:wpc="http://schemas.microsoft.com/office/word/2010/wordprocessingCanvas" xmlns:cx="http://schemas.microsoft.com/office/drawing/2014/chartex" xmlns:cx1="http://schemas.microsoft.com/office/drawing/2015/9/8/chartex" xmlns:cx2="http://schemas.microsoft.com/office/drawing/2015/10/21/chartex" xmlns:cx3="http://schemas.microsoft.com/office/drawing/2016/5/9/chartex" xmlns:cx4="http://schemas.microsoft.com/office/drawing/2016/5/10/chartex" xmlns:cx5="http://schemas.microsoft.com/office/drawing/2016/5/11/chartex" xmlns:cx6="http://schemas.microsoft.com/office/drawing/2016/5/12/chartex" xmlns:cx7="http://schemas.microsoft.com/office/drawing/2016/5/13/chartex" xmlns:cx8="http://schemas.microsoft.com/office/drawing/2016/5/14/chartex" xmlns:mc="http://schemas.openxmlformats.org/markup-compatibility/2006" xmlns:aink="http://schemas.microsoft.com/office/drawing/2016/ink" xmlns:am3d="http://schemas.microsoft.com/office/drawing/2017/model3d" xmlns:o="urn:schemas-microsoft-com:office:office" xmlns:r="http://schemas.openxmlformats.org/officeDocument/2006/relationships" xmlns:m="http://schemas.openxmlformats.org/officeDocument/2006/math" xmlns:v="urn:schemas-microsoft-com:vml" xmlns:wp14="http://schemas.microsoft.com/office/word/2010/wordprocessingDrawing" xmlns:wp="http://schemas.openxmlformats.org/drawingml/2006/wordprocessingDrawing" xmlns:w10="urn:schemas-microsoft-com:office:word" xmlns:w="http://schemas.openxmlformats.org/wordprocessingml/2006/main" xmlns:w14="http://schemas.microsoft.com/office/word/2010/wordml" xmlns:w15="http://schemas.microsoft.com/office/word/2012/wordml" xmlns:w16cex="http://schemas.microsoft.com/office/word/2018/wordml/cex" xmlns:w16cid="http://schemas.microsoft.com/office/word/2016/wordml/cid" xmlns:w16="http://schemas.microsoft.com/office/word/2018/wordml" xmlns:w16sdtdh="http://schemas.microsoft.com/office/word/2020/wordml/sdtdatahash" xmlns:w16se="http://schemas.microsoft.com/office/word/2015/wordml/symex" xmlns:wpg="http://schemas.microsoft.com/office/word/2010/wordprocessingGroup" xmlns:wpi="http://schemas.microsoft.com/office/word/2010/wordprocessingInk" xmlns:wne="http://schemas.microsoft.com/office/word/2006/wordml" xmlns:wps="http://schemas.microsoft.com/office/word/2010/wordprocessingShape" mc:Ignorable="w14 w15 w16se w16cid w16 w16cex w16sdtdh wp14">
   <w:body>
     <w:p>
       <w:pPr>
@@ -157,7 +157,7 @@
           <w:sz w:val="14"/>
           <w:szCs w:val="14"/>
         </w:rPr>
-        <w:t>206-880-1713 Bellevue,</w:t>
+        <w:t xml:space="preserve">206-880-1713 </w:t>
       </w:r>
       <w:r>
         <w:rPr>
@@ -165,7 +165,7 @@
           <w:sz w:val="14"/>
           <w:szCs w:val="14"/>
         </w:rPr>
-        <w:t xml:space="preserve"> </w:t>
+        <w:t>Fort Worth</w:t>
       </w:r>
       <w:r>
         <w:rPr>
@@ -173,7 +173,23 @@
           <w:sz w:val="14"/>
           <w:szCs w:val="14"/>
         </w:rPr>
-        <w:t>WA</w:t>
+        <w:t>,</w:t>
+      </w:r>
+      <w:r>
+        <w:rPr>
+          <w:rFonts w:ascii="Arial" w:eastAsia="Arial" w:hAnsi="Arial" w:cs="Arial"/>
+          <w:sz w:val="14"/>
+          <w:szCs w:val="14"/>
+        </w:rPr>
+        <w:t xml:space="preserve"> </w:t>
+      </w:r>
+      <w:r>
+        <w:rPr>
+          <w:rFonts w:ascii="Arial" w:eastAsia="Arial" w:hAnsi="Arial" w:cs="Arial"/>
+          <w:sz w:val="14"/>
+          <w:szCs w:val="14"/>
+        </w:rPr>
+        <w:t>TX</w:t>
       </w:r>
     </w:p>
     <w:p>
@@ -2726,39 +2742,7 @@
           <w:sz w:val="24"/>
           <w:szCs w:val="24"/>
         </w:rPr>
-        <w:t>Android Develop</w:t>
-      </w:r>
-      <w:r>
-        <w:rPr>
-          <w:rFonts w:ascii="Arial" w:eastAsia="Arial" w:hAnsi="Arial" w:cs="Arial"/>
-          <w:sz w:val="24"/>
-          <w:szCs w:val="24"/>
-        </w:rPr>
-        <w:t>er</w:t>
-      </w:r>
-      <w:r>
-        <w:rPr>
-          <w:rFonts w:ascii="Arial" w:eastAsia="Arial" w:hAnsi="Arial" w:cs="Arial"/>
-          <w:sz w:val="24"/>
-          <w:szCs w:val="24"/>
-        </w:rPr>
-        <w:t xml:space="preserve"> </w:t>
-      </w:r>
-      <w:r>
-        <w:rPr>
-          <w:rFonts w:ascii="Arial" w:eastAsia="Arial" w:hAnsi="Arial" w:cs="Arial"/>
-          <w:sz w:val="24"/>
-          <w:szCs w:val="24"/>
-        </w:rPr>
-        <w:t>–</w:t>
-      </w:r>
-      <w:r>
-        <w:rPr>
-          <w:rFonts w:ascii="Arial" w:eastAsia="Arial" w:hAnsi="Arial" w:cs="Arial"/>
-          <w:sz w:val="24"/>
-          <w:szCs w:val="24"/>
-        </w:rPr>
-        <w:t xml:space="preserve"> </w:t>
+        <w:t xml:space="preserve">Android Developer – </w:t>
       </w:r>
       <w:r>
         <w:rPr>
@@ -2768,7 +2752,7 @@
           <w:sz w:val="19"/>
           <w:szCs w:val="19"/>
         </w:rPr>
-        <w:t>Edison Interactive</w:t>
+        <w:t>Kroger Technology</w:t>
       </w:r>
       <w:r>
         <w:rPr>
@@ -2781,37 +2765,7 @@
         <w:rPr>
           <w:rFonts w:ascii="Arial" w:eastAsia="Arial" w:hAnsi="Arial" w:cs="Arial"/>
         </w:rPr>
-        <w:t>Remote - 0</w:t>
-      </w:r>
-      <w:r>
-        <w:rPr>
-          <w:rFonts w:ascii="Arial" w:eastAsia="Arial" w:hAnsi="Arial" w:cs="Arial"/>
-        </w:rPr>
-        <w:t>6</w:t>
-      </w:r>
-      <w:r>
-        <w:rPr>
-          <w:rFonts w:ascii="Arial" w:eastAsia="Arial" w:hAnsi="Arial" w:cs="Arial"/>
-        </w:rPr>
-        <w:t>/20</w:t>
-      </w:r>
-      <w:r>
-        <w:rPr>
-          <w:rFonts w:ascii="Arial" w:eastAsia="Arial" w:hAnsi="Arial" w:cs="Arial"/>
-        </w:rPr>
-        <w:t>20</w:t>
-      </w:r>
-      <w:r>
-        <w:rPr>
-          <w:rFonts w:ascii="Arial" w:eastAsia="Arial" w:hAnsi="Arial" w:cs="Arial"/>
-        </w:rPr>
-        <w:t xml:space="preserve"> - </w:t>
-      </w:r>
-      <w:r>
-        <w:rPr>
-          <w:rFonts w:ascii="Arial" w:eastAsia="Arial" w:hAnsi="Arial" w:cs="Arial"/>
-        </w:rPr>
-        <w:t>Present</w:t>
+        <w:t>Remote - 06/2020 - Present</w:t>
       </w:r>
     </w:p>
     <w:p>
@@ -2838,7 +2792,7 @@
           <w:sz w:val="20"/>
           <w:szCs w:val="20"/>
         </w:rPr>
-        <w:t>Coding Android apps in Kotlin using the latest libraries</w:t>
+        <w:t>Investigate and eliminate crashes</w:t>
       </w:r>
     </w:p>
     <w:p>
@@ -2930,7 +2884,65 @@
           <w:sz w:val="20"/>
           <w:szCs w:val="20"/>
         </w:rPr>
-        <w:t>Developing new features in various apps</w:t>
+        <w:t>Refactor the fragments</w:t>
+      </w:r>
+      <w:r>
+        <w:rPr>
+          <w:rFonts w:ascii="Arial" w:eastAsia="Arial" w:hAnsi="Arial" w:cs="Arial"/>
+          <w:sz w:val="20"/>
+          <w:szCs w:val="20"/>
+        </w:rPr>
+        <w:t>,</w:t>
+      </w:r>
+      <w:r>
+        <w:rPr>
+          <w:rFonts w:ascii="Arial" w:eastAsia="Arial" w:hAnsi="Arial" w:cs="Arial"/>
+          <w:sz w:val="20"/>
+          <w:szCs w:val="20"/>
+        </w:rPr>
+        <w:t xml:space="preserve"> </w:t>
+      </w:r>
+      <w:proofErr w:type="spellStart"/>
+      <w:r>
+        <w:rPr>
+          <w:rFonts w:ascii="Arial" w:eastAsia="Arial" w:hAnsi="Arial" w:cs="Arial"/>
+          <w:sz w:val="20"/>
+          <w:szCs w:val="20"/>
+        </w:rPr>
+        <w:t>V</w:t>
+      </w:r>
+      <w:r>
+        <w:rPr>
+          <w:rFonts w:ascii="Arial" w:eastAsia="Arial" w:hAnsi="Arial" w:cs="Arial"/>
+          <w:sz w:val="20"/>
+          <w:szCs w:val="20"/>
+        </w:rPr>
+        <w:t>iew</w:t>
+      </w:r>
+      <w:r>
+        <w:rPr>
+          <w:rFonts w:ascii="Arial" w:eastAsia="Arial" w:hAnsi="Arial" w:cs="Arial"/>
+          <w:sz w:val="20"/>
+          <w:szCs w:val="20"/>
+        </w:rPr>
+        <w:t>M</w:t>
+      </w:r>
+      <w:r>
+        <w:rPr>
+          <w:rFonts w:ascii="Arial" w:eastAsia="Arial" w:hAnsi="Arial" w:cs="Arial"/>
+          <w:sz w:val="20"/>
+          <w:szCs w:val="20"/>
+        </w:rPr>
+        <w:t>odels</w:t>
+      </w:r>
+      <w:proofErr w:type="spellEnd"/>
+      <w:r>
+        <w:rPr>
+          <w:rFonts w:ascii="Arial" w:eastAsia="Arial" w:hAnsi="Arial" w:cs="Arial"/>
+          <w:sz w:val="20"/>
+          <w:szCs w:val="20"/>
+        </w:rPr>
+        <w:t>, and UI</w:t>
       </w:r>
     </w:p>
     <w:p>
@@ -3010,6 +3022,331 @@
     </w:p>
     <w:p>
       <w:pPr>
+        <w:spacing w:line="23" w:lineRule="exact"/>
+        <w:rPr>
+          <w:rFonts w:ascii="Arial" w:eastAsia="Arial" w:hAnsi="Arial" w:cs="Arial"/>
+          <w:sz w:val="15"/>
+          <w:szCs w:val="15"/>
+        </w:rPr>
+      </w:pPr>
+    </w:p>
+    <w:p>
+      <w:pPr>
+        <w:spacing w:line="23" w:lineRule="exact"/>
+        <w:rPr>
+          <w:rFonts w:ascii="Arial" w:eastAsia="Arial" w:hAnsi="Arial" w:cs="Arial"/>
+          <w:sz w:val="15"/>
+          <w:szCs w:val="15"/>
+        </w:rPr>
+      </w:pPr>
+    </w:p>
+    <w:p>
+      <w:pPr>
+        <w:spacing w:line="23" w:lineRule="exact"/>
+        <w:rPr>
+          <w:rFonts w:ascii="Arial" w:eastAsia="Arial" w:hAnsi="Arial" w:cs="Arial"/>
+          <w:sz w:val="15"/>
+          <w:szCs w:val="15"/>
+        </w:rPr>
+      </w:pPr>
+    </w:p>
+    <w:p>
+      <w:pPr>
+        <w:spacing w:line="23" w:lineRule="exact"/>
+        <w:rPr>
+          <w:rFonts w:ascii="Arial" w:eastAsia="Arial" w:hAnsi="Arial" w:cs="Arial"/>
+          <w:sz w:val="15"/>
+          <w:szCs w:val="15"/>
+        </w:rPr>
+      </w:pPr>
+    </w:p>
+    <w:p>
+      <w:pPr>
+        <w:spacing w:line="23" w:lineRule="exact"/>
+        <w:rPr>
+          <w:rFonts w:ascii="Arial" w:eastAsia="Arial" w:hAnsi="Arial" w:cs="Arial"/>
+          <w:sz w:val="15"/>
+          <w:szCs w:val="15"/>
+        </w:rPr>
+      </w:pPr>
+    </w:p>
+    <w:p>
+      <w:pPr>
+        <w:tabs>
+          <w:tab w:val="left" w:pos="5320"/>
+        </w:tabs>
+        <w:rPr>
+          <w:sz w:val="20"/>
+          <w:szCs w:val="20"/>
+        </w:rPr>
+      </w:pPr>
+      <w:r>
+        <w:rPr>
+          <w:rFonts w:ascii="Arial" w:eastAsia="Arial" w:hAnsi="Arial" w:cs="Arial"/>
+          <w:sz w:val="24"/>
+          <w:szCs w:val="24"/>
+        </w:rPr>
+        <w:t xml:space="preserve">Android Developer – </w:t>
+      </w:r>
+      <w:r>
+        <w:rPr>
+          <w:rFonts w:ascii="Arial" w:eastAsia="Arial" w:hAnsi="Arial" w:cs="Arial"/>
+          <w:i/>
+          <w:iCs/>
+          <w:sz w:val="19"/>
+          <w:szCs w:val="19"/>
+        </w:rPr>
+        <w:t>Edison Interactive</w:t>
+      </w:r>
+      <w:r>
+        <w:rPr>
+          <w:sz w:val="20"/>
+          <w:szCs w:val="20"/>
+        </w:rPr>
+        <w:tab/>
+      </w:r>
+      <w:r>
+        <w:rPr>
+          <w:rFonts w:ascii="Arial" w:eastAsia="Arial" w:hAnsi="Arial" w:cs="Arial"/>
+        </w:rPr>
+        <w:t xml:space="preserve">Remote - 06/2020 - </w:t>
+      </w:r>
+      <w:r>
+        <w:t>04/2021</w:t>
+      </w:r>
+    </w:p>
+    <w:p>
+      <w:pPr>
+        <w:spacing w:line="57" w:lineRule="exact"/>
+        <w:rPr>
+          <w:rFonts w:ascii="Arial" w:eastAsia="Arial" w:hAnsi="Arial" w:cs="Arial"/>
+          <w:sz w:val="15"/>
+          <w:szCs w:val="15"/>
+        </w:rPr>
+      </w:pPr>
+    </w:p>
+    <w:p>
+      <w:pPr>
+        <w:ind w:left="360"/>
+        <w:rPr>
+          <w:sz w:val="20"/>
+          <w:szCs w:val="20"/>
+        </w:rPr>
+      </w:pPr>
+      <w:r>
+        <w:rPr>
+          <w:rFonts w:ascii="Arial" w:eastAsia="Arial" w:hAnsi="Arial" w:cs="Arial"/>
+          <w:sz w:val="20"/>
+          <w:szCs w:val="20"/>
+        </w:rPr>
+        <w:t>Created a full-featured music module using radio.com (</w:t>
+      </w:r>
+      <w:proofErr w:type="spellStart"/>
+      <w:r>
+        <w:rPr>
+          <w:rFonts w:ascii="Arial" w:eastAsia="Arial" w:hAnsi="Arial" w:cs="Arial"/>
+          <w:sz w:val="20"/>
+          <w:szCs w:val="20"/>
+        </w:rPr>
+        <w:t>Audacy</w:t>
+      </w:r>
+      <w:proofErr w:type="spellEnd"/>
+      <w:r>
+        <w:rPr>
+          <w:rFonts w:ascii="Arial" w:eastAsia="Arial" w:hAnsi="Arial" w:cs="Arial"/>
+          <w:sz w:val="20"/>
+          <w:szCs w:val="20"/>
+        </w:rPr>
+        <w:t>) API in an Android app</w:t>
+      </w:r>
+    </w:p>
+    <w:p>
+      <w:pPr>
+        <w:spacing w:line="20" w:lineRule="exact"/>
+        <w:rPr>
+          <w:rFonts w:ascii="Arial" w:eastAsia="Arial" w:hAnsi="Arial" w:cs="Arial"/>
+          <w:sz w:val="15"/>
+          <w:szCs w:val="15"/>
+        </w:rPr>
+      </w:pPr>
+      <w:r>
+        <w:rPr>
+          <w:rFonts w:ascii="Arial" w:eastAsia="Arial" w:hAnsi="Arial" w:cs="Arial"/>
+          <w:noProof/>
+          <w:sz w:val="15"/>
+          <w:szCs w:val="15"/>
+        </w:rPr>
+        <w:drawing>
+          <wp:anchor distT="0" distB="0" distL="114300" distR="114300" simplePos="0" relativeHeight="251676672" behindDoc="1" locked="0" layoutInCell="0" allowOverlap="1" wp14:anchorId="0E427BFE" wp14:editId="279B7DD7">
+            <wp:simplePos x="0" y="0"/>
+            <wp:positionH relativeFrom="column">
+              <wp:posOffset>77470</wp:posOffset>
+            </wp:positionH>
+            <wp:positionV relativeFrom="paragraph">
+              <wp:posOffset>-84455</wp:posOffset>
+            </wp:positionV>
+            <wp:extent cx="62230" cy="62230"/>
+            <wp:effectExtent l="0" t="0" r="0" b="0"/>
+            <wp:wrapNone/>
+            <wp:docPr id="21" name="Picture 21"/>
+            <wp:cNvGraphicFramePr>
+              <a:graphicFrameLocks xmlns:a="http://schemas.openxmlformats.org/drawingml/2006/main" noChangeAspect="1"/>
+            </wp:cNvGraphicFramePr>
+            <a:graphic xmlns:a="http://schemas.openxmlformats.org/drawingml/2006/main">
+              <a:graphicData uri="http://schemas.openxmlformats.org/drawingml/2006/picture">
+                <pic:pic xmlns:pic="http://schemas.openxmlformats.org/drawingml/2006/picture">
+                  <pic:nvPicPr>
+                    <pic:cNvPr id="0" name="Picture 16"/>
+                    <pic:cNvPicPr>
+                      <a:picLocks noChangeAspect="1" noChangeArrowheads="1"/>
+                    </pic:cNvPicPr>
+                  </pic:nvPicPr>
+                  <pic:blipFill>
+                    <a:blip r:embed="rId13"/>
+                    <a:srcRect/>
+                    <a:stretch>
+                      <a:fillRect/>
+                    </a:stretch>
+                  </pic:blipFill>
+                  <pic:spPr bwMode="auto">
+                    <a:xfrm>
+                      <a:off x="0" y="0"/>
+                      <a:ext cx="62230" cy="62230"/>
+                    </a:xfrm>
+                    <a:prstGeom prst="rect">
+                      <a:avLst/>
+                    </a:prstGeom>
+                    <a:noFill/>
+                  </pic:spPr>
+                </pic:pic>
+              </a:graphicData>
+            </a:graphic>
+          </wp:anchor>
+        </w:drawing>
+      </w:r>
+    </w:p>
+    <w:p>
+      <w:pPr>
+        <w:spacing w:line="23" w:lineRule="exact"/>
+        <w:rPr>
+          <w:rFonts w:ascii="Arial" w:eastAsia="Arial" w:hAnsi="Arial" w:cs="Arial"/>
+          <w:sz w:val="15"/>
+          <w:szCs w:val="15"/>
+        </w:rPr>
+      </w:pPr>
+    </w:p>
+    <w:p>
+      <w:pPr>
+        <w:ind w:left="360"/>
+        <w:rPr>
+          <w:sz w:val="20"/>
+          <w:szCs w:val="20"/>
+        </w:rPr>
+      </w:pPr>
+      <w:r>
+        <w:rPr>
+          <w:rFonts w:ascii="Arial" w:eastAsia="Arial" w:hAnsi="Arial" w:cs="Arial"/>
+          <w:sz w:val="20"/>
+          <w:szCs w:val="20"/>
+        </w:rPr>
+        <w:t xml:space="preserve">Implemented Android canvas, </w:t>
+      </w:r>
+      <w:proofErr w:type="spellStart"/>
+      <w:r>
+        <w:rPr>
+          <w:rFonts w:ascii="Arial" w:eastAsia="Arial" w:hAnsi="Arial" w:cs="Arial"/>
+          <w:sz w:val="20"/>
+          <w:szCs w:val="20"/>
+        </w:rPr>
+        <w:t>RxJava</w:t>
+      </w:r>
+      <w:proofErr w:type="spellEnd"/>
+      <w:r>
+        <w:rPr>
+          <w:rFonts w:ascii="Arial" w:eastAsia="Arial" w:hAnsi="Arial" w:cs="Arial"/>
+          <w:sz w:val="20"/>
+          <w:szCs w:val="20"/>
+        </w:rPr>
+        <w:t>, coroutines, and GPS data into a golfing app</w:t>
+      </w:r>
+    </w:p>
+    <w:p>
+      <w:pPr>
+        <w:spacing w:line="20" w:lineRule="exact"/>
+        <w:rPr>
+          <w:rFonts w:ascii="Arial" w:eastAsia="Arial" w:hAnsi="Arial" w:cs="Arial"/>
+          <w:sz w:val="15"/>
+          <w:szCs w:val="15"/>
+        </w:rPr>
+      </w:pPr>
+      <w:r>
+        <w:rPr>
+          <w:rFonts w:ascii="Arial" w:eastAsia="Arial" w:hAnsi="Arial" w:cs="Arial"/>
+          <w:noProof/>
+          <w:sz w:val="15"/>
+          <w:szCs w:val="15"/>
+        </w:rPr>
+        <w:drawing>
+          <wp:anchor distT="0" distB="0" distL="114300" distR="114300" simplePos="0" relativeHeight="251677696" behindDoc="1" locked="0" layoutInCell="0" allowOverlap="1" wp14:anchorId="13376E49" wp14:editId="508E9D71">
+            <wp:simplePos x="0" y="0"/>
+            <wp:positionH relativeFrom="column">
+              <wp:posOffset>77470</wp:posOffset>
+            </wp:positionH>
+            <wp:positionV relativeFrom="paragraph">
+              <wp:posOffset>-84455</wp:posOffset>
+            </wp:positionV>
+            <wp:extent cx="62230" cy="62230"/>
+            <wp:effectExtent l="0" t="0" r="0" b="0"/>
+            <wp:wrapNone/>
+            <wp:docPr id="22" name="Picture 22"/>
+            <wp:cNvGraphicFramePr>
+              <a:graphicFrameLocks xmlns:a="http://schemas.openxmlformats.org/drawingml/2006/main" noChangeAspect="1"/>
+            </wp:cNvGraphicFramePr>
+            <a:graphic xmlns:a="http://schemas.openxmlformats.org/drawingml/2006/main">
+              <a:graphicData uri="http://schemas.openxmlformats.org/drawingml/2006/picture">
+                <pic:pic xmlns:pic="http://schemas.openxmlformats.org/drawingml/2006/picture">
+                  <pic:nvPicPr>
+                    <pic:cNvPr id="0" name="Picture 17"/>
+                    <pic:cNvPicPr>
+                      <a:picLocks noChangeAspect="1" noChangeArrowheads="1"/>
+                    </pic:cNvPicPr>
+                  </pic:nvPicPr>
+                  <pic:blipFill>
+                    <a:blip r:embed="rId13"/>
+                    <a:srcRect/>
+                    <a:stretch>
+                      <a:fillRect/>
+                    </a:stretch>
+                  </pic:blipFill>
+                  <pic:spPr bwMode="auto">
+                    <a:xfrm>
+                      <a:off x="0" y="0"/>
+                      <a:ext cx="62230" cy="62230"/>
+                    </a:xfrm>
+                    <a:prstGeom prst="rect">
+                      <a:avLst/>
+                    </a:prstGeom>
+                    <a:noFill/>
+                  </pic:spPr>
+                </pic:pic>
+              </a:graphicData>
+            </a:graphic>
+          </wp:anchor>
+        </w:drawing>
+      </w:r>
+    </w:p>
+    <w:p>
+      <w:pPr>
+        <w:spacing w:line="23" w:lineRule="exact"/>
+        <w:rPr>
+          <w:rFonts w:ascii="Arial" w:eastAsia="Arial" w:hAnsi="Arial" w:cs="Arial"/>
+          <w:sz w:val="15"/>
+          <w:szCs w:val="15"/>
+        </w:rPr>
+      </w:pPr>
+    </w:p>
+    <w:p>
+      <w:pPr>
         <w:tabs>
           <w:tab w:val="left" w:pos="5320"/>
         </w:tabs>
@@ -3411,123 +3748,6 @@
           <w:szCs w:val="15"/>
         </w:rPr>
       </w:pPr>
-    </w:p>
-    <w:p>
-      <w:pPr>
-        <w:ind w:left="360"/>
-        <w:rPr>
-          <w:sz w:val="20"/>
-          <w:szCs w:val="20"/>
-        </w:rPr>
-      </w:pPr>
-      <w:r>
-        <w:rPr>
-          <w:rFonts w:ascii="Arial" w:eastAsia="Arial" w:hAnsi="Arial" w:cs="Arial"/>
-          <w:sz w:val="20"/>
-          <w:szCs w:val="20"/>
-        </w:rPr>
-        <w:t>F</w:t>
-      </w:r>
-      <w:r>
-        <w:rPr>
-          <w:rFonts w:ascii="Arial" w:eastAsia="Arial" w:hAnsi="Arial" w:cs="Arial"/>
-          <w:sz w:val="20"/>
-          <w:szCs w:val="20"/>
-        </w:rPr>
-        <w:t>acilitated daily standup meetings to hash out technical issues and share progress</w:t>
-      </w:r>
-    </w:p>
-    <w:p>
-      <w:pPr>
-        <w:spacing w:line="20" w:lineRule="exact"/>
-        <w:rPr>
-          <w:rFonts w:ascii="Arial" w:eastAsia="Arial" w:hAnsi="Arial" w:cs="Arial"/>
-          <w:sz w:val="15"/>
-          <w:szCs w:val="15"/>
-        </w:rPr>
-      </w:pPr>
-      <w:r>
-        <w:rPr>
-          <w:rFonts w:ascii="Arial" w:eastAsia="Arial" w:hAnsi="Arial" w:cs="Arial"/>
-          <w:noProof/>
-          <w:sz w:val="15"/>
-          <w:szCs w:val="15"/>
-        </w:rPr>
-        <w:drawing>
-          <wp:anchor distT="0" distB="0" distL="114300" distR="114300" simplePos="0" relativeHeight="251663360" behindDoc="1" locked="0" layoutInCell="0" allowOverlap="1" wp14:anchorId="317C7C22" wp14:editId="0FB2F7E6">
-            <wp:simplePos x="0" y="0"/>
-            <wp:positionH relativeFrom="column">
-              <wp:posOffset>77470</wp:posOffset>
-            </wp:positionH>
-            <wp:positionV relativeFrom="paragraph">
-              <wp:posOffset>-84455</wp:posOffset>
-            </wp:positionV>
-            <wp:extent cx="62230" cy="62230"/>
-            <wp:effectExtent l="0" t="0" r="0" b="0"/>
-            <wp:wrapNone/>
-            <wp:docPr id="19" name="Picture 19"/>
-            <wp:cNvGraphicFramePr>
-              <a:graphicFrameLocks xmlns:a="http://schemas.openxmlformats.org/drawingml/2006/main" noChangeAspect="1"/>
-            </wp:cNvGraphicFramePr>
-            <a:graphic xmlns:a="http://schemas.openxmlformats.org/drawingml/2006/main">
-              <a:graphicData uri="http://schemas.openxmlformats.org/drawingml/2006/picture">
-                <pic:pic xmlns:pic="http://schemas.openxmlformats.org/drawingml/2006/picture">
-                  <pic:nvPicPr>
-                    <pic:cNvPr id="0" name="Picture 19"/>
-                    <pic:cNvPicPr>
-                      <a:picLocks noChangeAspect="1" noChangeArrowheads="1"/>
-                    </pic:cNvPicPr>
-                  </pic:nvPicPr>
-                  <pic:blipFill>
-                    <a:blip r:embed="rId13"/>
-                    <a:srcRect/>
-                    <a:stretch>
-                      <a:fillRect/>
-                    </a:stretch>
-                  </pic:blipFill>
-                  <pic:spPr bwMode="auto">
-                    <a:xfrm>
-                      <a:off x="0" y="0"/>
-                      <a:ext cx="62230" cy="62230"/>
-                    </a:xfrm>
-                    <a:prstGeom prst="rect">
-                      <a:avLst/>
-                    </a:prstGeom>
-                    <a:noFill/>
-                  </pic:spPr>
-                </pic:pic>
-              </a:graphicData>
-            </a:graphic>
-          </wp:anchor>
-        </w:drawing>
-      </w:r>
-    </w:p>
-    <w:p>
-      <w:pPr>
-        <w:spacing w:line="23" w:lineRule="exact"/>
-        <w:rPr>
-          <w:rFonts w:ascii="Arial" w:eastAsia="Arial" w:hAnsi="Arial" w:cs="Arial"/>
-          <w:sz w:val="15"/>
-          <w:szCs w:val="15"/>
-        </w:rPr>
-      </w:pPr>
-    </w:p>
-    <w:p>
-      <w:pPr>
-        <w:ind w:left="360"/>
-        <w:rPr>
-          <w:sz w:val="20"/>
-          <w:szCs w:val="20"/>
-        </w:rPr>
-      </w:pPr>
-      <w:r>
-        <w:rPr>
-          <w:rFonts w:ascii="Arial" w:eastAsia="Arial" w:hAnsi="Arial" w:cs="Arial"/>
-          <w:sz w:val="20"/>
-          <w:szCs w:val="20"/>
-        </w:rPr>
-        <w:t>Mentored 5 people on solving programming problems using Agile methodology</w:t>
-      </w:r>
     </w:p>
     <w:p>
       <w:pPr>
@@ -4313,7 +4533,7 @@
 </file>
 
 <file path=word/numbering.xml><?xml version="1.0" encoding="utf-8"?>
-<w:numbering xmlns:wpc="http://schemas.microsoft.com/office/word/2010/wordprocessingCanvas" xmlns:cx="http://schemas.microsoft.com/office/drawing/2014/chartex" xmlns:cx1="http://schemas.microsoft.com/office/drawing/2015/9/8/chartex" xmlns:cx2="http://schemas.microsoft.com/office/drawing/2015/10/21/chartex" xmlns:cx3="http://schemas.microsoft.com/office/drawing/2016/5/9/chartex" xmlns:cx4="http://schemas.microsoft.com/office/drawing/2016/5/10/chartex" xmlns:cx5="http://schemas.microsoft.com/office/drawing/2016/5/11/chartex" xmlns:cx6="http://schemas.microsoft.com/office/drawing/2016/5/12/chartex" xmlns:cx7="http://schemas.microsoft.com/office/drawing/2016/5/13/chartex" xmlns:cx8="http://schemas.microsoft.com/office/drawing/2016/5/14/chartex" xmlns:mc="http://schemas.openxmlformats.org/markup-compatibility/2006" xmlns:aink="http://schemas.microsoft.com/office/drawing/2016/ink" xmlns:am3d="http://schemas.microsoft.com/office/drawing/2017/model3d" xmlns:o="urn:schemas-microsoft-com:office:office" xmlns:r="http://schemas.openxmlformats.org/officeDocument/2006/relationships" xmlns:m="http://schemas.openxmlformats.org/officeDocument/2006/math" xmlns:v="urn:schemas-microsoft-com:vml" xmlns:wp14="http://schemas.microsoft.com/office/word/2010/wordprocessingDrawing" xmlns:wp="http://schemas.openxmlformats.org/drawingml/2006/wordprocessingDrawing" xmlns:w10="urn:schemas-microsoft-com:office:word" xmlns:w="http://schemas.openxmlformats.org/wordprocessingml/2006/main" xmlns:w14="http://schemas.microsoft.com/office/word/2010/wordml" xmlns:w15="http://schemas.microsoft.com/office/word/2012/wordml" xmlns:w16cex="http://schemas.microsoft.com/office/word/2018/wordml/cex" xmlns:w16cid="http://schemas.microsoft.com/office/word/2016/wordml/cid" xmlns:w16="http://schemas.microsoft.com/office/word/2018/wordml" xmlns:w16se="http://schemas.microsoft.com/office/word/2015/wordml/symex" xmlns:wpg="http://schemas.microsoft.com/office/word/2010/wordprocessingGroup" xmlns:wpi="http://schemas.microsoft.com/office/word/2010/wordprocessingInk" xmlns:wne="http://schemas.microsoft.com/office/word/2006/wordml" xmlns:wps="http://schemas.microsoft.com/office/word/2010/wordprocessingShape" mc:Ignorable="w14 w15 w16se w16cid w16 w16cex wp14">
+<w:numbering xmlns:wpc="http://schemas.microsoft.com/office/word/2010/wordprocessingCanvas" xmlns:cx="http://schemas.microsoft.com/office/drawing/2014/chartex" xmlns:cx1="http://schemas.microsoft.com/office/drawing/2015/9/8/chartex" xmlns:cx2="http://schemas.microsoft.com/office/drawing/2015/10/21/chartex" xmlns:cx3="http://schemas.microsoft.com/office/drawing/2016/5/9/chartex" xmlns:cx4="http://schemas.microsoft.com/office/drawing/2016/5/10/chartex" xmlns:cx5="http://schemas.microsoft.com/office/drawing/2016/5/11/chartex" xmlns:cx6="http://schemas.microsoft.com/office/drawing/2016/5/12/chartex" xmlns:cx7="http://schemas.microsoft.com/office/drawing/2016/5/13/chartex" xmlns:cx8="http://schemas.microsoft.com/office/drawing/2016/5/14/chartex" xmlns:mc="http://schemas.openxmlformats.org/markup-compatibility/2006" xmlns:aink="http://schemas.microsoft.com/office/drawing/2016/ink" xmlns:am3d="http://schemas.microsoft.com/office/drawing/2017/model3d" xmlns:o="urn:schemas-microsoft-com:office:office" xmlns:r="http://schemas.openxmlformats.org/officeDocument/2006/relationships" xmlns:m="http://schemas.openxmlformats.org/officeDocument/2006/math" xmlns:v="urn:schemas-microsoft-com:vml" xmlns:wp14="http://schemas.microsoft.com/office/word/2010/wordprocessingDrawing" xmlns:wp="http://schemas.openxmlformats.org/drawingml/2006/wordprocessingDrawing" xmlns:w10="urn:schemas-microsoft-com:office:word" xmlns:w="http://schemas.openxmlformats.org/wordprocessingml/2006/main" xmlns:w14="http://schemas.microsoft.com/office/word/2010/wordml" xmlns:w15="http://schemas.microsoft.com/office/word/2012/wordml" xmlns:w16cex="http://schemas.microsoft.com/office/word/2018/wordml/cex" xmlns:w16cid="http://schemas.microsoft.com/office/word/2016/wordml/cid" xmlns:w16="http://schemas.microsoft.com/office/word/2018/wordml" xmlns:w16sdtdh="http://schemas.microsoft.com/office/word/2020/wordml/sdtdatahash" xmlns:w16se="http://schemas.microsoft.com/office/word/2015/wordml/symex" xmlns:wpg="http://schemas.microsoft.com/office/word/2010/wordprocessingGroup" xmlns:wpi="http://schemas.microsoft.com/office/word/2010/wordprocessingInk" xmlns:wne="http://schemas.microsoft.com/office/word/2006/wordml" xmlns:wps="http://schemas.microsoft.com/office/word/2010/wordprocessingShape" mc:Ignorable="w14 w15 w16se w16cid w16 w16cex w16sdtdh wp14">
   <w:abstractNum w:abstractNumId="0" w15:restartNumberingAfterBreak="0">
     <w:nsid w:val="327B23C6"/>
     <w:multiLevelType w:val="hybridMultilevel"/>
@@ -4372,7 +4592,7 @@
 </file>
 
 <file path=word/styles.xml><?xml version="1.0" encoding="utf-8"?>
-<w:styles xmlns:mc="http://schemas.openxmlformats.org/markup-compatibility/2006" xmlns:r="http://schemas.openxmlformats.org/officeDocument/2006/relationships" xmlns:w="http://schemas.openxmlformats.org/wordprocessingml/2006/main" xmlns:w14="http://schemas.microsoft.com/office/word/2010/wordml" xmlns:w15="http://schemas.microsoft.com/office/word/2012/wordml" xmlns:w16cex="http://schemas.microsoft.com/office/word/2018/wordml/cex" xmlns:w16cid="http://schemas.microsoft.com/office/word/2016/wordml/cid" xmlns:w16="http://schemas.microsoft.com/office/word/2018/wordml" xmlns:w16se="http://schemas.microsoft.com/office/word/2015/wordml/symex" mc:Ignorable="w14 w15 w16se w16cid w16 w16cex">
+<w:styles xmlns:mc="http://schemas.openxmlformats.org/markup-compatibility/2006" xmlns:r="http://schemas.openxmlformats.org/officeDocument/2006/relationships" xmlns:w="http://schemas.openxmlformats.org/wordprocessingml/2006/main" xmlns:w14="http://schemas.microsoft.com/office/word/2010/wordml" xmlns:w15="http://schemas.microsoft.com/office/word/2012/wordml" xmlns:w16cex="http://schemas.microsoft.com/office/word/2018/wordml/cex" xmlns:w16cid="http://schemas.microsoft.com/office/word/2016/wordml/cid" xmlns:w16="http://schemas.microsoft.com/office/word/2018/wordml" xmlns:w16sdtdh="http://schemas.microsoft.com/office/word/2020/wordml/sdtdatahash" xmlns:w16se="http://schemas.microsoft.com/office/word/2015/wordml/symex" mc:Ignorable="w14 w15 w16se w16cid w16 w16cex w16sdtdh">
   <w:docDefaults>
     <w:rPrDefault>
       <w:rPr>
@@ -4770,7 +4990,6 @@
   <w:style w:type="character" w:default="1" w:styleId="DefaultParagraphFont">
     <w:name w:val="Default Paragraph Font"/>
     <w:uiPriority w:val="1"/>
-    <w:semiHidden/>
     <w:unhideWhenUsed/>
   </w:style>
   <w:style w:type="table" w:default="1" w:styleId="TableNormal">

</xml_diff>